<commit_message>
Updated documentation sheet of CW3
</commit_message>
<xml_diff>
--- a/Part3/_Briefs/CW3DocumentationSheet (1).docx
+++ b/Part3/_Briefs/CW3DocumentationSheet (1).docx
@@ -1,6 +1,6 @@
 
 <file path=word/document.xml><?xml version="1.0" encoding="utf-8"?>
-<w:document xmlns:wpc="http://schemas.microsoft.com/office/word/2010/wordprocessingCanvas" xmlns:cx="http://schemas.microsoft.com/office/drawing/2014/chartex" xmlns:cx1="http://schemas.microsoft.com/office/drawing/2015/9/8/chartex" xmlns:mc="http://schemas.openxmlformats.org/markup-compatibility/2006" xmlns:o="urn:schemas-microsoft-com:office:office" xmlns:r="http://schemas.openxmlformats.org/officeDocument/2006/relationships" xmlns:m="http://schemas.openxmlformats.org/officeDocument/2006/math" xmlns:v="urn:schemas-microsoft-com:vml" xmlns:wp14="http://schemas.microsoft.com/office/word/2010/wordprocessingDrawing" xmlns:wp="http://schemas.openxmlformats.org/drawingml/2006/wordprocessingDrawing" xmlns:w10="urn:schemas-microsoft-com:office:word" xmlns:w="http://schemas.openxmlformats.org/wordprocessingml/2006/main" xmlns:w14="http://schemas.microsoft.com/office/word/2010/wordml" xmlns:w15="http://schemas.microsoft.com/office/word/2012/wordml" xmlns:w16se="http://schemas.microsoft.com/office/word/2015/wordml/symex" xmlns:wpg="http://schemas.microsoft.com/office/word/2010/wordprocessingGroup" xmlns:wpi="http://schemas.microsoft.com/office/word/2010/wordprocessingInk" xmlns:wne="http://schemas.microsoft.com/office/word/2006/wordml" xmlns:wps="http://schemas.microsoft.com/office/word/2010/wordprocessingShape" mc:Ignorable="w14 w15 w16se wp14">
+<w:document xmlns:wpc="http://schemas.microsoft.com/office/word/2010/wordprocessingCanvas" xmlns:cx="http://schemas.microsoft.com/office/drawing/2014/chartex" xmlns:cx1="http://schemas.microsoft.com/office/drawing/2015/9/8/chartex" xmlns:cx2="http://schemas.microsoft.com/office/drawing/2015/10/21/chartex" xmlns:cx3="http://schemas.microsoft.com/office/drawing/2016/5/9/chartex" xmlns:cx4="http://schemas.microsoft.com/office/drawing/2016/5/10/chartex" xmlns:cx5="http://schemas.microsoft.com/office/drawing/2016/5/11/chartex" xmlns:cx6="http://schemas.microsoft.com/office/drawing/2016/5/12/chartex" xmlns:cx7="http://schemas.microsoft.com/office/drawing/2016/5/13/chartex" xmlns:cx8="http://schemas.microsoft.com/office/drawing/2016/5/14/chartex" xmlns:mc="http://schemas.openxmlformats.org/markup-compatibility/2006" xmlns:aink="http://schemas.microsoft.com/office/drawing/2016/ink" xmlns:am3d="http://schemas.microsoft.com/office/drawing/2017/model3d" xmlns:o="urn:schemas-microsoft-com:office:office" xmlns:r="http://schemas.openxmlformats.org/officeDocument/2006/relationships" xmlns:m="http://schemas.openxmlformats.org/officeDocument/2006/math" xmlns:v="urn:schemas-microsoft-com:vml" xmlns:wp14="http://schemas.microsoft.com/office/word/2010/wordprocessingDrawing" xmlns:wp="http://schemas.openxmlformats.org/drawingml/2006/wordprocessingDrawing" xmlns:w10="urn:schemas-microsoft-com:office:word" xmlns:w="http://schemas.openxmlformats.org/wordprocessingml/2006/main" xmlns:w14="http://schemas.microsoft.com/office/word/2010/wordml" xmlns:w15="http://schemas.microsoft.com/office/word/2012/wordml" xmlns:w16cid="http://schemas.microsoft.com/office/word/2016/wordml/cid" xmlns:w16se="http://schemas.microsoft.com/office/word/2015/wordml/symex" xmlns:wpg="http://schemas.microsoft.com/office/word/2010/wordprocessingGroup" xmlns:wpi="http://schemas.microsoft.com/office/word/2010/wordprocessingInk" xmlns:wne="http://schemas.microsoft.com/office/word/2006/wordml" xmlns:wps="http://schemas.microsoft.com/office/word/2010/wordprocessingShape" mc:Ignorable="w14 w15 w16se w16cid wp14">
   <w:body>
     <w:p>
       <w:pPr>
@@ -124,21 +124,7 @@
               <w:rPr>
                 <w:b/>
               </w:rPr>
-              <w:t xml:space="preserve">Create an appropriate sub-class of </w:t>
-            </w:r>
-            <w:proofErr w:type="spellStart"/>
-            <w:r>
-              <w:rPr>
-                <w:b/>
-              </w:rPr>
-              <w:t>BaseEngine</w:t>
-            </w:r>
-            <w:proofErr w:type="spellEnd"/>
-            <w:r>
-              <w:rPr>
-                <w:b/>
-              </w:rPr>
-              <w:t xml:space="preserve"> with an appropriate background</w:t>
+              <w:t>Create an appropriate sub-class of BaseEngine with an appropriate background</w:t>
             </w:r>
             <w:r>
               <w:rPr>
@@ -152,7 +138,16 @@
           <w:tcPr>
             <w:tcW w:w="5448" w:type="dxa"/>
           </w:tcPr>
-          <w:p/>
+          <w:p>
+            <w:r>
+              <w:t>Blue background – sky</w:t>
+            </w:r>
+          </w:p>
+          <w:p>
+            <w:r>
+              <w:t>Yellow circle - sun</w:t>
+            </w:r>
+          </w:p>
         </w:tc>
       </w:tr>
       <w:tr>
@@ -176,13 +171,7 @@
               <w:rPr>
                 <w:b/>
               </w:rPr>
-              <w:t xml:space="preserve">2) </w:t>
-            </w:r>
-            <w:r>
-              <w:rPr>
-                <w:b/>
-              </w:rPr>
-              <w:t>Show your ability to use the drawing functions</w:t>
+              <w:t>2) Show your ability to use the drawing functions</w:t>
             </w:r>
           </w:p>
         </w:tc>
@@ -190,7 +179,13 @@
           <w:tcPr>
             <w:tcW w:w="5448" w:type="dxa"/>
           </w:tcPr>
-          <w:p/>
+          <w:p>
+            <w:r>
+              <w:t>Drawing images, etc.</w:t>
+            </w:r>
+            <w:bookmarkStart w:id="0" w:name="_GoBack"/>
+            <w:bookmarkEnd w:id="0"/>
+          </w:p>
         </w:tc>
       </w:tr>
       <w:tr>
@@ -220,16 +215,8 @@
               <w:rPr>
                 <w:b/>
               </w:rPr>
-              <w:t xml:space="preserve">Provide a user controlled moving object which is a sub-class of </w:t>
-            </w:r>
-            <w:proofErr w:type="spellStart"/>
-            <w:r>
-              <w:rPr>
-                <w:b/>
-              </w:rPr>
-              <w:t>DisplayableObject</w:t>
-            </w:r>
-            <w:proofErr w:type="spellEnd"/>
+              <w:t>Provide a user controlled moving object which is a sub-class of DisplayableObject</w:t>
+            </w:r>
             <w:r>
               <w:rPr>
                 <w:b/>
@@ -242,7 +229,16 @@
           <w:tcPr>
             <w:tcW w:w="5448" w:type="dxa"/>
           </w:tcPr>
-          <w:p/>
+          <w:p>
+            <w:r>
+              <w:t>Player – move left and right and jump</w:t>
+            </w:r>
+          </w:p>
+          <w:p>
+            <w:r>
+              <w:t>Arms (sword and gun) – point at cursor</w:t>
+            </w:r>
+          </w:p>
         </w:tc>
       </w:tr>
       <w:tr>
@@ -266,13 +262,7 @@
               <w:rPr>
                 <w:b/>
               </w:rPr>
-              <w:t xml:space="preserve">4) </w:t>
-            </w:r>
-            <w:r>
-              <w:rPr>
-                <w:b/>
-              </w:rPr>
-              <w:t>Ensure that both keyboard and mouse input are handled in some way and do something</w:t>
+              <w:t>4) Ensure that both keyboard and mouse input are handled in some way and do something</w:t>
             </w:r>
           </w:p>
         </w:tc>
@@ -280,7 +270,36 @@
           <w:tcPr>
             <w:tcW w:w="5448" w:type="dxa"/>
           </w:tcPr>
-          <w:p/>
+          <w:p>
+            <w:r>
+              <w:t>Left arrow – move left</w:t>
+            </w:r>
+          </w:p>
+          <w:p>
+            <w:r>
+              <w:t>Right arrow – move right</w:t>
+            </w:r>
+          </w:p>
+          <w:p>
+            <w:r>
+              <w:t>Spacebar – jump</w:t>
+            </w:r>
+          </w:p>
+          <w:p>
+            <w:r>
+              <w:t>Move mouse – point at mouse cords</w:t>
+            </w:r>
+          </w:p>
+          <w:p>
+            <w:r>
+              <w:t>Left click – use sword</w:t>
+            </w:r>
+          </w:p>
+          <w:p>
+            <w:r>
+              <w:t>Right click - shoot</w:t>
+            </w:r>
+          </w:p>
         </w:tc>
       </w:tr>
       <w:tr>
@@ -310,16 +329,8 @@
               <w:rPr>
                 <w:b/>
               </w:rPr>
-              <w:t xml:space="preserve">Provide an automated moving object which is a sub-class of </w:t>
-            </w:r>
-            <w:proofErr w:type="spellStart"/>
-            <w:r>
-              <w:rPr>
-                <w:b/>
-              </w:rPr>
-              <w:t>DisplayableObject</w:t>
-            </w:r>
-            <w:proofErr w:type="spellEnd"/>
+              <w:t>Provide an automated moving object which is a sub-class of DisplayableObject</w:t>
+            </w:r>
             <w:r>
               <w:rPr>
                 <w:b/>
@@ -332,7 +343,11 @@
           <w:tcPr>
             <w:tcW w:w="5448" w:type="dxa"/>
           </w:tcPr>
-          <w:p/>
+          <w:p>
+            <w:r>
+              <w:t>Enemy (basic without pathfinding, that will be added in cw3)</w:t>
+            </w:r>
+          </w:p>
         </w:tc>
       </w:tr>
       <w:tr>
@@ -377,7 +392,16 @@
           <w:tcPr>
             <w:tcW w:w="5448" w:type="dxa"/>
           </w:tcPr>
-          <w:p/>
+          <w:p>
+            <w:r>
+              <w:t>Score – increase when you get a kill</w:t>
+            </w:r>
+          </w:p>
+          <w:p>
+            <w:r>
+              <w:t>Lives – decrease when you die</w:t>
+            </w:r>
+          </w:p>
         </w:tc>
       </w:tr>
       <w:tr>
@@ -434,7 +458,16 @@
           <w:tcPr>
             <w:tcW w:w="5448" w:type="dxa"/>
           </w:tcPr>
-          <w:p/>
+          <w:p>
+            <w:r>
+              <w:t>Score – increase when you get a kill</w:t>
+            </w:r>
+          </w:p>
+          <w:p>
+            <w:r>
+              <w:t>Lives – decrease when you die</w:t>
+            </w:r>
+          </w:p>
         </w:tc>
       </w:tr>
       <w:tr>
@@ -464,23 +497,19 @@
               <w:rPr>
                 <w:b/>
               </w:rPr>
-              <w:t xml:space="preserve">Create your own subclass of </w:t>
-            </w:r>
-            <w:proofErr w:type="spellStart"/>
-            <w:r>
-              <w:rPr>
-                <w:b/>
-              </w:rPr>
-              <w:t>TileManager</w:t>
-            </w:r>
-            <w:proofErr w:type="spellEnd"/>
+              <w:t>Create your own subclass of TileManager</w:t>
+            </w:r>
           </w:p>
         </w:tc>
         <w:tc>
           <w:tcPr>
             <w:tcW w:w="5448" w:type="dxa"/>
           </w:tcPr>
-          <w:p/>
+          <w:p>
+            <w:r>
+              <w:t>Will be the grid based world</w:t>
+            </w:r>
+          </w:p>
         </w:tc>
       </w:tr>
       <w:tr>
@@ -504,13 +533,7 @@
               <w:rPr>
                 <w:b/>
               </w:rPr>
-              <w:t xml:space="preserve">9) </w:t>
-            </w:r>
-            <w:r>
-              <w:rPr>
-                <w:b/>
-              </w:rPr>
-              <w:t>Have at least one moving object interact correctly with the tile manager, changing a tile</w:t>
+              <w:t>9) Have at least one moving object interact correctly with the tile manager, changing a tile</w:t>
             </w:r>
           </w:p>
         </w:tc>
@@ -518,7 +541,26 @@
           <w:tcPr>
             <w:tcW w:w="5448" w:type="dxa"/>
           </w:tcPr>
-          <w:p/>
+          <w:p>
+            <w:r>
+              <w:t>Bullet spawned by player when they shoot – if they shoot a block i.e. wall, switch to the respective tiles ‘shot’ texture</w:t>
+            </w:r>
+          </w:p>
+          <w:p>
+            <w:r>
+              <w:t>i.e.</w:t>
+            </w:r>
+          </w:p>
+          <w:p>
+            <w:r>
+              <w:t>wood[0]-&gt;wood[1]-&gt;wood[2]-&gt;empty space</w:t>
+            </w:r>
+          </w:p>
+          <w:p>
+            <w:r>
+              <w:t>as in each time you shoot the wood it goes to a more broken texture, then it will break and will become free</w:t>
+            </w:r>
+          </w:p>
         </w:tc>
       </w:tr>
       <w:tr>
@@ -556,7 +598,16 @@
           <w:tcPr>
             <w:tcW w:w="5448" w:type="dxa"/>
           </w:tcPr>
-          <w:p/>
+          <w:p>
+            <w:r>
+              <w:t>Player and enemy?</w:t>
+            </w:r>
+          </w:p>
+          <w:p>
+            <w:r>
+              <w:t>Or maybe player and friendly?</w:t>
+            </w:r>
+          </w:p>
         </w:tc>
       </w:tr>
       <w:tr>
@@ -573,15 +624,7 @@
           </w:tcPr>
           <w:p>
             <w:r>
-              <w:t>Your program crashes on exit or has a</w:t>
-            </w:r>
-            <w:r>
-              <w:t xml:space="preserve"> clear</w:t>
-            </w:r>
-            <w:bookmarkStart w:id="0" w:name="_GoBack"/>
-            <w:bookmarkEnd w:id="0"/>
-            <w:r>
-              <w:t xml:space="preserve"> memory leak. (Lose 10% of your mark.)</w:t>
+              <w:t>Your program crashes on exit or has a clear memory leak. (Lose 10% of your mark.)</w:t>
             </w:r>
           </w:p>
         </w:tc>
@@ -663,15 +706,7 @@
           </w:tcPr>
           <w:p>
             <w:r>
-              <w:t>Your program has some odd/</w:t>
-            </w:r>
-            <w:proofErr w:type="gramStart"/>
-            <w:r>
-              <w:t>unexpected  behaviour</w:t>
-            </w:r>
-            <w:proofErr w:type="gramEnd"/>
-            <w:r>
-              <w:t>/errors. (Lose 10% of your mark.)</w:t>
+              <w:t>Your program has some odd/unexpected  behaviour/errors. (Lose 10% of your mark.)</w:t>
             </w:r>
           </w:p>
         </w:tc>
@@ -693,15 +728,7 @@
           </w:tcPr>
           <w:p>
             <w:r>
-              <w:t xml:space="preserve">Your program has a lot of </w:t>
-            </w:r>
-            <w:proofErr w:type="gramStart"/>
-            <w:r>
-              <w:t>unexpected  behaviour</w:t>
-            </w:r>
-            <w:proofErr w:type="gramEnd"/>
-            <w:r>
-              <w:t>/errors. (Lose 20% of your mark.)</w:t>
+              <w:t>Your program has a lot of unexpected  behaviour/errors. (Lose 20% of your mark.)</w:t>
             </w:r>
           </w:p>
         </w:tc>
@@ -719,7 +746,7 @@
 </file>
 
 <file path=word/numbering.xml><?xml version="1.0" encoding="utf-8"?>
-<w:numbering xmlns:wpc="http://schemas.microsoft.com/office/word/2010/wordprocessingCanvas" xmlns:cx="http://schemas.microsoft.com/office/drawing/2014/chartex" xmlns:cx1="http://schemas.microsoft.com/office/drawing/2015/9/8/chartex" xmlns:mc="http://schemas.openxmlformats.org/markup-compatibility/2006" xmlns:o="urn:schemas-microsoft-com:office:office" xmlns:r="http://schemas.openxmlformats.org/officeDocument/2006/relationships" xmlns:m="http://schemas.openxmlformats.org/officeDocument/2006/math" xmlns:v="urn:schemas-microsoft-com:vml" xmlns:wp14="http://schemas.microsoft.com/office/word/2010/wordprocessingDrawing" xmlns:wp="http://schemas.openxmlformats.org/drawingml/2006/wordprocessingDrawing" xmlns:w10="urn:schemas-microsoft-com:office:word" xmlns:w="http://schemas.openxmlformats.org/wordprocessingml/2006/main" xmlns:w14="http://schemas.microsoft.com/office/word/2010/wordml" xmlns:w15="http://schemas.microsoft.com/office/word/2012/wordml" xmlns:w16se="http://schemas.microsoft.com/office/word/2015/wordml/symex" xmlns:wpg="http://schemas.microsoft.com/office/word/2010/wordprocessingGroup" xmlns:wpi="http://schemas.microsoft.com/office/word/2010/wordprocessingInk" xmlns:wne="http://schemas.microsoft.com/office/word/2006/wordml" xmlns:wps="http://schemas.microsoft.com/office/word/2010/wordprocessingShape" mc:Ignorable="w14 w15 w16se wp14">
+<w:numbering xmlns:wpc="http://schemas.microsoft.com/office/word/2010/wordprocessingCanvas" xmlns:cx="http://schemas.microsoft.com/office/drawing/2014/chartex" xmlns:cx1="http://schemas.microsoft.com/office/drawing/2015/9/8/chartex" xmlns:cx2="http://schemas.microsoft.com/office/drawing/2015/10/21/chartex" xmlns:cx3="http://schemas.microsoft.com/office/drawing/2016/5/9/chartex" xmlns:cx4="http://schemas.microsoft.com/office/drawing/2016/5/10/chartex" xmlns:cx5="http://schemas.microsoft.com/office/drawing/2016/5/11/chartex" xmlns:cx6="http://schemas.microsoft.com/office/drawing/2016/5/12/chartex" xmlns:cx7="http://schemas.microsoft.com/office/drawing/2016/5/13/chartex" xmlns:cx8="http://schemas.microsoft.com/office/drawing/2016/5/14/chartex" xmlns:mc="http://schemas.openxmlformats.org/markup-compatibility/2006" xmlns:aink="http://schemas.microsoft.com/office/drawing/2016/ink" xmlns:am3d="http://schemas.microsoft.com/office/drawing/2017/model3d" xmlns:o="urn:schemas-microsoft-com:office:office" xmlns:r="http://schemas.openxmlformats.org/officeDocument/2006/relationships" xmlns:m="http://schemas.openxmlformats.org/officeDocument/2006/math" xmlns:v="urn:schemas-microsoft-com:vml" xmlns:wp14="http://schemas.microsoft.com/office/word/2010/wordprocessingDrawing" xmlns:wp="http://schemas.openxmlformats.org/drawingml/2006/wordprocessingDrawing" xmlns:w10="urn:schemas-microsoft-com:office:word" xmlns:w="http://schemas.openxmlformats.org/wordprocessingml/2006/main" xmlns:w14="http://schemas.microsoft.com/office/word/2010/wordml" xmlns:w15="http://schemas.microsoft.com/office/word/2012/wordml" xmlns:w16cid="http://schemas.microsoft.com/office/word/2016/wordml/cid" xmlns:w16se="http://schemas.microsoft.com/office/word/2015/wordml/symex" xmlns:wpg="http://schemas.microsoft.com/office/word/2010/wordprocessingGroup" xmlns:wpi="http://schemas.microsoft.com/office/word/2010/wordprocessingInk" xmlns:wne="http://schemas.microsoft.com/office/word/2006/wordml" xmlns:wps="http://schemas.microsoft.com/office/word/2010/wordprocessingShape" mc:Ignorable="w14 w15 w16se w16cid wp14">
   <w:abstractNum w:abstractNumId="0" w15:restartNumberingAfterBreak="0">
     <w:nsid w:val="4B954C82"/>
     <w:multiLevelType w:val="hybridMultilevel"/>
@@ -840,7 +867,7 @@
 </file>
 
 <file path=word/styles.xml><?xml version="1.0" encoding="utf-8"?>
-<w:styles xmlns:mc="http://schemas.openxmlformats.org/markup-compatibility/2006" xmlns:r="http://schemas.openxmlformats.org/officeDocument/2006/relationships" xmlns:w="http://schemas.openxmlformats.org/wordprocessingml/2006/main" xmlns:w14="http://schemas.microsoft.com/office/word/2010/wordml" xmlns:w15="http://schemas.microsoft.com/office/word/2012/wordml" xmlns:w16se="http://schemas.microsoft.com/office/word/2015/wordml/symex" mc:Ignorable="w14 w15 w16se">
+<w:styles xmlns:mc="http://schemas.openxmlformats.org/markup-compatibility/2006" xmlns:r="http://schemas.openxmlformats.org/officeDocument/2006/relationships" xmlns:w="http://schemas.openxmlformats.org/wordprocessingml/2006/main" xmlns:w14="http://schemas.microsoft.com/office/word/2010/wordml" xmlns:w15="http://schemas.microsoft.com/office/word/2012/wordml" xmlns:w16cid="http://schemas.microsoft.com/office/word/2016/wordml/cid" xmlns:w16se="http://schemas.microsoft.com/office/word/2015/wordml/symex" mc:Ignorable="w14 w15 w16se w16cid">
   <w:docDefaults>
     <w:rPrDefault>
       <w:rPr>
@@ -856,7 +883,7 @@
       </w:pPr>
     </w:pPrDefault>
   </w:docDefaults>
-  <w:latentStyles w:defLockedState="0" w:defUIPriority="99" w:defSemiHidden="0" w:defUnhideWhenUsed="0" w:defQFormat="0" w:count="371">
+  <w:latentStyles w:defLockedState="0" w:defUIPriority="99" w:defSemiHidden="0" w:defUnhideWhenUsed="0" w:defQFormat="0" w:count="376">
     <w:lsdException w:name="Normal" w:uiPriority="0" w:qFormat="1"/>
     <w:lsdException w:name="heading 1" w:uiPriority="9" w:qFormat="1"/>
     <w:lsdException w:name="heading 2" w:semiHidden="1" w:uiPriority="9" w:unhideWhenUsed="1" w:qFormat="1"/>
@@ -962,7 +989,6 @@
     <w:lsdException w:name="HTML Sample" w:semiHidden="1" w:unhideWhenUsed="1"/>
     <w:lsdException w:name="HTML Typewriter" w:semiHidden="1" w:unhideWhenUsed="1"/>
     <w:lsdException w:name="HTML Variable" w:semiHidden="1" w:unhideWhenUsed="1"/>
-    <w:lsdException w:name="Normal Table" w:semiHidden="1" w:unhideWhenUsed="1"/>
     <w:lsdException w:name="annotation subject" w:semiHidden="1" w:unhideWhenUsed="1"/>
     <w:lsdException w:name="No List" w:semiHidden="1" w:unhideWhenUsed="1"/>
     <w:lsdException w:name="Outline List 1" w:semiHidden="1" w:unhideWhenUsed="1"/>
@@ -1005,11 +1031,8 @@
     <w:lsdException w:name="Table Contemporary" w:semiHidden="1" w:unhideWhenUsed="1"/>
     <w:lsdException w:name="Table Elegant" w:semiHidden="1" w:unhideWhenUsed="1"/>
     <w:lsdException w:name="Table Professional" w:semiHidden="1" w:unhideWhenUsed="1"/>
-    <w:lsdException w:name="Table Subtle 1" w:semiHidden="1" w:unhideWhenUsed="1"/>
     <w:lsdException w:name="Table Subtle 2" w:semiHidden="1" w:unhideWhenUsed="1"/>
     <w:lsdException w:name="Table Web 1" w:semiHidden="1" w:unhideWhenUsed="1"/>
-    <w:lsdException w:name="Table Web 2" w:semiHidden="1" w:unhideWhenUsed="1"/>
-    <w:lsdException w:name="Table Web 3" w:semiHidden="1" w:unhideWhenUsed="1"/>
     <w:lsdException w:name="Balloon Text" w:semiHidden="1" w:unhideWhenUsed="1"/>
     <w:lsdException w:name="Table Grid" w:uiPriority="59"/>
     <w:lsdException w:name="Table Theme" w:semiHidden="1" w:unhideWhenUsed="1"/>
@@ -1228,6 +1251,11 @@
     <w:lsdException w:name="List Table 5 Dark Accent 6" w:uiPriority="50"/>
     <w:lsdException w:name="List Table 6 Colorful Accent 6" w:uiPriority="51"/>
     <w:lsdException w:name="List Table 7 Colorful Accent 6" w:uiPriority="52"/>
+    <w:lsdException w:name="Mention" w:semiHidden="1" w:unhideWhenUsed="1"/>
+    <w:lsdException w:name="Smart Hyperlink" w:semiHidden="1" w:unhideWhenUsed="1"/>
+    <w:lsdException w:name="Hashtag" w:semiHidden="1" w:unhideWhenUsed="1"/>
+    <w:lsdException w:name="Unresolved Mention" w:semiHidden="1" w:unhideWhenUsed="1"/>
+    <w:lsdException w:name="Smart Link" w:semiHidden="1" w:unhideWhenUsed="1"/>
   </w:latentStyles>
   <w:style w:type="paragraph" w:default="1" w:styleId="Normal">
     <w:name w:val="Normal"/>

</xml_diff>